<commit_message>
monthwise sheet function added
</commit_message>
<xml_diff>
--- a/FR_JAN22.docx
+++ b/FR_JAN22.docx
@@ -43,19 +43,7 @@
         <w:t xml:space="preserve">Staff expenditure to end Jan' 22 of 4300.33 crore is 87.59% of RG, and more than COPPY by 11.3%. Utilisation of RG is high for </w:t>
       </w:r>
       <w:r>
-        <w:t xml:space="preserve">Kilometer allowance (95.13%), </w:t>
-      </w:r>
-      <w:r>
-        <w:t xml:space="preserve">Other allowances (91.83%), </w:t>
-      </w:r>
-      <w:r>
-        <w:t xml:space="preserve">Travelling expenses (101.32%), </w:t>
-      </w:r>
-      <w:r>
-        <w:t xml:space="preserve">Medical reimbursement (114.93%) </w:t>
-      </w:r>
-      <w:r>
-        <w:t>and POH-Wages: Home (98.51%).</w:t>
+        <w:t>and Medical reimbursement (114.93%).</w:t>
       </w:r>
       <w:r>
         <w:t xml:space="preserve"> Growth over last year is high for </w:t>
@@ -82,46 +70,10 @@
         <w:t xml:space="preserve">Non-Staff expenditure to end Jan' 22 of 3607.85 crore is 95.0% of RG and more than COPPY by 12.82%. Utilisation of RG is high for </w:t>
       </w:r>
       <w:r>
-        <w:t xml:space="preserve">Diesel traction (104.38%), </w:t>
-      </w:r>
-      <w:r>
-        <w:t xml:space="preserve">Electric traction (92.52%), </w:t>
-      </w:r>
-      <w:r>
-        <w:t xml:space="preserve">Electricity office (92.44%), </w:t>
-      </w:r>
-      <w:r>
-        <w:t xml:space="preserve">HSD for Gensets (89.22%), </w:t>
-      </w:r>
-      <w:r>
-        <w:t xml:space="preserve">Lease and other debits (91.89%), </w:t>
-      </w:r>
-      <w:r>
-        <w:t xml:space="preserve">Coach sanitation (101.58%), </w:t>
-      </w:r>
-      <w:r>
-        <w:t xml:space="preserve">Station sanitation (94.12%), </w:t>
-      </w:r>
-      <w:r>
-        <w:t xml:space="preserve">Colony sanitation (88.34%), </w:t>
-      </w:r>
-      <w:r>
-        <w:t xml:space="preserve">Material-Direct Purchase (92.97%), </w:t>
-      </w:r>
-      <w:r>
-        <w:t xml:space="preserve">Contractual payments (91.2%), </w:t>
-      </w:r>
-      <w:r>
-        <w:t xml:space="preserve">POH-Material: Home (98.32%) </w:t>
-      </w:r>
-      <w:r>
         <w:t>and POH-Material: Foreign (107.88%).</w:t>
       </w:r>
       <w:r>
         <w:t xml:space="preserve"> Growth over last year is high for </w:t>
-      </w:r>
-      <w:r>
-        <w:t xml:space="preserve">Diesel traction (104.38%), </w:t>
       </w:r>
       <w:r>
         <w:t xml:space="preserve">Advertising Expenses (24.94%) </w:t>
@@ -173,13 +125,7 @@
         <w:t xml:space="preserve">Progress under all Plan Heads is slow except under </w:t>
       </w:r>
       <w:r>
-        <w:t xml:space="preserve">PH11, </w:t>
-      </w:r>
-      <w:r>
-        <w:t xml:space="preserve">PH21, </w:t>
-      </w:r>
-      <w:r>
-        <w:t>and PH22 where progress is more.</w:t>
+        <w:t>PH11 where progress is more.</w:t>
       </w:r>
     </w:p>
     <w:p>
@@ -197,19 +143,10 @@
         <w:t xml:space="preserve">Overall expenditure is 89.97% of RG. </w:t>
       </w:r>
       <w:r>
-        <w:t xml:space="preserve">Progress under all Plan Heads is high except under </w:t>
+        <w:t xml:space="preserve">Progress under all Plan Heads is slow except under </w:t>
       </w:r>
       <w:r>
-        <w:t xml:space="preserve">PH17, </w:t>
-      </w:r>
-      <w:r>
-        <w:t xml:space="preserve">PH42, </w:t>
-      </w:r>
-      <w:r>
-        <w:t xml:space="preserve">PH51, </w:t>
-      </w:r>
-      <w:r>
-        <w:t>and PH65 where progress is slow.</w:t>
+        <w:t>PH53 where progress is more.</w:t>
       </w:r>
     </w:p>
     <w:p>
@@ -231,9 +168,6 @@
       </w:r>
       <w:r>
         <w:t xml:space="preserve">PH17, </w:t>
-      </w:r>
-      <w:r>
-        <w:t xml:space="preserve">PH41, </w:t>
       </w:r>
       <w:r>
         <w:t>and PH51 where progress is more.</w:t>
@@ -258,6 +192,29 @@
       </w:r>
       <w:r>
         <w:t>PH21 where progress is more.</w:t>
+      </w:r>
+    </w:p>
+    <w:p>
+      <w:pPr>
+        <w:pStyle w:val="ListBullet2"/>
+        <w:jc w:val="both"/>
+      </w:pPr>
+      <w:r>
+        <w:rPr>
+          <w:b/>
+        </w:rPr>
+        <w:t xml:space="preserve">Operating Ratio: </w:t>
+      </w:r>
+      <w:r>
+        <w:t xml:space="preserve">Adding the RG for OWE of Rs. 8707.05 crores, appropriation to DRF of Rs. 20 crore and Pension fund of Rs. 2612 crore, the target for Gross expenditure (without suspense) for 2021-22 is Rs. 11339.05 crore. With target Gross revenue of Rs. 15470.62 crore, the target for Operating ratio for the year is 73.29%. </w:t>
+      </w:r>
+    </w:p>
+    <w:p>
+      <w:pPr>
+        <w:jc w:val="both"/>
+      </w:pPr>
+      <w:r>
+        <w:t>Operating Ratio to end Jan’22 is 85.66%, more than the target Operating Ratio but less than Operating Ratio of 94% to end Jan’21, when revenues were down due to Covid lockdown.</w:t>
       </w:r>
     </w:p>
     <w:sectPr>

</xml_diff>